<commit_message>
slx 253: Adicionados timbrados do GN advogados e modelo de notificacao proprio
</commit_message>
<xml_diff>
--- a/docassemble/docassemble/brcomeducalegal/data/templates/timbrado-educalegal.docx
+++ b/docassemble/docassemble/brcomeducalegal/data/templates/timbrado-educalegal.docx
@@ -2,18 +2,6 @@
 <file path=word/document.xml><?xml version="1.0" encoding="utf-8"?>
 <w:document xmlns:mc="http://schemas.openxmlformats.org/markup-compatibility/2006" xmlns:o="urn:schemas-microsoft-com:office:office" xmlns:r="http://schemas.openxmlformats.org/officeDocument/2006/relationships" xmlns:m="http://schemas.openxmlformats.org/officeDocument/2006/math" xmlns:v="urn:schemas-microsoft-com:vml" xmlns:wp="http://schemas.openxmlformats.org/drawingml/2006/wordprocessingDrawing" xmlns:w10="urn:schemas-microsoft-com:office:word" xmlns:w="http://schemas.openxmlformats.org/wordprocessingml/2006/main" xmlns:wne="http://schemas.microsoft.com/office/word/2006/wordml" xmlns:sl="http://schemas.openxmlformats.org/schemaLibrary/2006/main" xmlns:a="http://schemas.openxmlformats.org/drawingml/2006/main" xmlns:pic="http://schemas.openxmlformats.org/drawingml/2006/picture" xmlns:c="http://schemas.openxmlformats.org/drawingml/2006/chart" xmlns:lc="http://schemas.openxmlformats.org/drawingml/2006/lockedCanvas" xmlns:dgm="http://schemas.openxmlformats.org/drawingml/2006/diagram" xmlns:wps="http://schemas.microsoft.com/office/word/2010/wordprocessingShape" xmlns:wpg="http://schemas.microsoft.com/office/word/2010/wordprocessingGroup" xmlns:w14="http://schemas.microsoft.com/office/word/2010/wordml" xmlns:w15="http://schemas.microsoft.com/office/word/2012/wordml">
   <w:body>
-    <w:p>
-      <w:pPr>
-        <w:spacing w:after="0" w:before="0" w:lineRule="auto"/>
-        <w:jc w:val="left"/>
-        <w:rPr/>
-      </w:pPr>
-      <w:r>
-        <w:rPr>
-          <w:rtl w:val="0"/>
-        </w:rPr>
-      </w:r>
-    </w:p>
     <w:p>
       <w:pPr>
         <w:spacing w:after="0" w:before="0" w:lineRule="auto"/>
@@ -84,7 +72,7 @@
         <w:szCs w:val="18"/>
         <w:rtl w:val="0"/>
       </w:rPr>
-      <w:t xml:space="preserve">Avenida Brigadeiro Faria Lima, nº 1656, 9 andar - Pinheiros - São Paulo/SP - CEP 01451-918</w:t>
+      <w:t xml:space="preserve">Avenida Brigadeiro Faria Lima, nº 1656, 9º andar - Pinheiros - São Paulo/SP - CEP 01451-918</w:t>
     </w:r>
   </w:p>
   <w:p>
@@ -173,7 +161,7 @@
       <w:rPr/>
       <w:drawing>
         <wp:inline distB="114300" distT="114300" distL="114300" distR="114300">
-          <wp:extent cx="1344862" cy="568365"/>
+          <wp:extent cx="1233563" cy="530432"/>
           <wp:effectExtent b="0" l="0" r="0" t="0"/>
           <wp:docPr id="1" name="image1.png"/>
           <a:graphic>
@@ -193,7 +181,7 @@
                 <pic:spPr>
                   <a:xfrm>
                     <a:off x="0" y="0"/>
-                    <a:ext cx="1344862" cy="568365"/>
+                    <a:ext cx="1233563" cy="530432"/>
                   </a:xfrm>
                   <a:prstGeom prst="rect"/>
                   <a:ln/>

</xml_diff>